<commit_message>
Model test & asteroid selection
</commit_message>
<xml_diff>
--- a/DATA/appendix_to_data.docx
+++ b/DATA/appendix_to_data.docx
@@ -46,43 +46,7 @@
             <w:b/>
             <w:sz w:val="24"/>
           </w:rPr>
-          <w:t>JPL Small-</w:t>
-        </w:r>
-        <w:r>
-          <w:rPr>
-            <w:rStyle w:val="Hyperlink"/>
-            <w:rFonts w:ascii="Times New Roman" w:hAnsi="Times New Roman" w:cs="Times New Roman"/>
-            <w:b/>
-            <w:sz w:val="24"/>
-          </w:rPr>
-          <w:t>B</w:t>
-        </w:r>
-        <w:r>
-          <w:rPr>
-            <w:rStyle w:val="Hyperlink"/>
-            <w:rFonts w:ascii="Times New Roman" w:hAnsi="Times New Roman" w:cs="Times New Roman"/>
-            <w:b/>
-            <w:sz w:val="24"/>
-          </w:rPr>
-          <w:t>ody</w:t>
-        </w:r>
-        <w:r>
-          <w:rPr>
-            <w:rStyle w:val="Hyperlink"/>
-            <w:rFonts w:ascii="Times New Roman" w:hAnsi="Times New Roman" w:cs="Times New Roman"/>
-            <w:b/>
-            <w:sz w:val="24"/>
-          </w:rPr>
-          <w:t xml:space="preserve"> </w:t>
-        </w:r>
-        <w:r>
-          <w:rPr>
-            <w:rStyle w:val="Hyperlink"/>
-            <w:rFonts w:ascii="Times New Roman" w:hAnsi="Times New Roman" w:cs="Times New Roman"/>
-            <w:b/>
-            <w:sz w:val="24"/>
-          </w:rPr>
-          <w:t>Database Search Engine</w:t>
+          <w:t>JPL Small-Body Database Search Engine</w:t>
         </w:r>
       </w:hyperlink>
       <w:r>
@@ -161,23 +125,7 @@
           <w:rFonts w:ascii="Times New Roman" w:hAnsi="Times New Roman" w:cs="Times New Roman"/>
           <w:sz w:val="24"/>
         </w:rPr>
-        <w:t xml:space="preserve">Spectrum types: </w:t>
-      </w:r>
-      <w:proofErr w:type="gramStart"/>
-      <w:r>
-        <w:rPr>
-          <w:rFonts w:ascii="Times New Roman" w:hAnsi="Times New Roman" w:cs="Times New Roman"/>
-          <w:sz w:val="24"/>
-        </w:rPr>
-        <w:t>S,C</w:t>
-      </w:r>
-      <w:proofErr w:type="gramEnd"/>
-      <w:r>
-        <w:rPr>
-          <w:rFonts w:ascii="Times New Roman" w:hAnsi="Times New Roman" w:cs="Times New Roman"/>
-          <w:sz w:val="24"/>
-        </w:rPr>
-        <w:t>,X</w:t>
+        <w:t>Spectrum types: S,C,X</w:t>
       </w:r>
     </w:p>
     <w:p>
@@ -238,92 +186,37 @@
           <w:rFonts w:ascii="Times New Roman" w:hAnsi="Times New Roman" w:cs="Times New Roman"/>
           <w:sz w:val="24"/>
         </w:rPr>
-        <w:t xml:space="preserve">, a (au), e, i (deg), node (deg), </w:t>
-      </w:r>
-      <w:proofErr w:type="spellStart"/>
-      <w:r>
-        <w:rPr>
-          <w:rFonts w:ascii="Times New Roman" w:hAnsi="Times New Roman" w:cs="Times New Roman"/>
-          <w:sz w:val="24"/>
-        </w:rPr>
-        <w:t>peri</w:t>
-      </w:r>
-      <w:proofErr w:type="spellEnd"/>
-      <w:r>
-        <w:rPr>
-          <w:rFonts w:ascii="Times New Roman" w:hAnsi="Times New Roman" w:cs="Times New Roman"/>
-          <w:sz w:val="24"/>
-        </w:rPr>
-        <w:t xml:space="preserve"> (deg), M (deg), </w:t>
-      </w:r>
-      <w:r>
-        <w:rPr>
-          <w:rFonts w:ascii="Times New Roman" w:hAnsi="Times New Roman" w:cs="Times New Roman"/>
-          <w:sz w:val="24"/>
-        </w:rPr>
-        <w:t>epoch (TBD)</w:t>
-      </w:r>
-      <w:r>
-        <w:rPr>
-          <w:rFonts w:ascii="Times New Roman" w:hAnsi="Times New Roman" w:cs="Times New Roman"/>
-          <w:sz w:val="24"/>
-        </w:rPr>
-        <w:t xml:space="preserve">, </w:t>
-      </w:r>
-      <w:r>
-        <w:rPr>
-          <w:rFonts w:ascii="Times New Roman" w:hAnsi="Times New Roman" w:cs="Times New Roman"/>
-          <w:sz w:val="24"/>
-        </w:rPr>
-        <w:t xml:space="preserve">diameter (km), </w:t>
-      </w:r>
-      <w:proofErr w:type="spellStart"/>
-      <w:r>
-        <w:rPr>
-          <w:rFonts w:ascii="Times New Roman" w:hAnsi="Times New Roman" w:cs="Times New Roman"/>
-          <w:sz w:val="24"/>
-        </w:rPr>
-        <w:t>spect</w:t>
-      </w:r>
-      <w:proofErr w:type="spellEnd"/>
-      <w:r>
-        <w:rPr>
-          <w:rFonts w:ascii="Times New Roman" w:hAnsi="Times New Roman" w:cs="Times New Roman"/>
-          <w:sz w:val="24"/>
-        </w:rPr>
-        <w:t xml:space="preserve">. type (SMASSII), </w:t>
-      </w:r>
-    </w:p>
-    <w:p>
-      <w:pPr>
-        <w:jc w:val="both"/>
-        <w:rPr>
-          <w:rFonts w:ascii="Times New Roman" w:hAnsi="Times New Roman" w:cs="Times New Roman"/>
-          <w:sz w:val="24"/>
-        </w:rPr>
-      </w:pPr>
-      <w:r>
-        <w:rPr>
-          <w:rFonts w:ascii="Times New Roman" w:hAnsi="Times New Roman" w:cs="Times New Roman"/>
-          <w:sz w:val="24"/>
-        </w:rPr>
-        <w:t xml:space="preserve">Where a – semi-major axis, e – eccentricity, i – inclination given wrt to ecliptic plane, node – longitude of ascending node, </w:t>
-      </w:r>
-      <w:proofErr w:type="spellStart"/>
-      <w:r>
-        <w:rPr>
-          <w:rFonts w:ascii="Times New Roman" w:hAnsi="Times New Roman" w:cs="Times New Roman"/>
-          <w:sz w:val="24"/>
-        </w:rPr>
-        <w:t>peri</w:t>
-      </w:r>
-      <w:proofErr w:type="spellEnd"/>
-      <w:r>
-        <w:rPr>
-          <w:rFonts w:ascii="Times New Roman" w:hAnsi="Times New Roman" w:cs="Times New Roman"/>
-          <w:sz w:val="24"/>
-        </w:rPr>
-        <w:t xml:space="preserve"> – argument of perihelion, M – mean anomaly.</w:t>
+        <w:t xml:space="preserve">, a (au), e, i (deg), node (deg), peri (deg), M (deg), </w:t>
+      </w:r>
+      <w:r>
+        <w:rPr>
+          <w:rFonts w:ascii="Times New Roman" w:hAnsi="Times New Roman" w:cs="Times New Roman"/>
+          <w:sz w:val="24"/>
+        </w:rPr>
+        <w:t xml:space="preserve">epoch (TBD), </w:t>
+      </w:r>
+      <w:r>
+        <w:rPr>
+          <w:rFonts w:ascii="Times New Roman" w:hAnsi="Times New Roman" w:cs="Times New Roman"/>
+          <w:sz w:val="24"/>
+        </w:rPr>
+        <w:t xml:space="preserve">diameter (km), spect. type (SMASSII), </w:t>
+      </w:r>
+    </w:p>
+    <w:p>
+      <w:pPr>
+        <w:jc w:val="both"/>
+        <w:rPr>
+          <w:rFonts w:ascii="Times New Roman" w:hAnsi="Times New Roman" w:cs="Times New Roman"/>
+          <w:sz w:val="24"/>
+        </w:rPr>
+      </w:pPr>
+      <w:r>
+        <w:rPr>
+          <w:rFonts w:ascii="Times New Roman" w:hAnsi="Times New Roman" w:cs="Times New Roman"/>
+          <w:sz w:val="24"/>
+        </w:rPr>
+        <w:t>Where a – semi-major axis, e – eccentricity, i – inclination given wrt to ecliptic plane, node – longitude of ascending node, peri – argument of perihelion, M – mean anomaly.</w:t>
       </w:r>
     </w:p>
     <w:p>
@@ -437,14 +330,7 @@
           <w:rFonts w:ascii="Times New Roman" w:hAnsi="Times New Roman" w:cs="Times New Roman"/>
           <w:sz w:val="24"/>
         </w:rPr>
-        <w:t xml:space="preserve">Orbit classes: Apollo, </w:t>
-      </w:r>
-      <w:r>
-        <w:rPr>
-          <w:rFonts w:ascii="Times New Roman" w:hAnsi="Times New Roman" w:cs="Times New Roman"/>
-          <w:sz w:val="24"/>
-        </w:rPr>
-        <w:t>Amor</w:t>
+        <w:t>Orbit classes: Apollo, Amor</w:t>
       </w:r>
     </w:p>
     <w:p>
@@ -465,23 +351,7 @@
           <w:rFonts w:ascii="Times New Roman" w:hAnsi="Times New Roman" w:cs="Times New Roman"/>
           <w:sz w:val="24"/>
         </w:rPr>
-        <w:t xml:space="preserve">Spectrum types: </w:t>
-      </w:r>
-      <w:proofErr w:type="gramStart"/>
-      <w:r>
-        <w:rPr>
-          <w:rFonts w:ascii="Times New Roman" w:hAnsi="Times New Roman" w:cs="Times New Roman"/>
-          <w:sz w:val="24"/>
-        </w:rPr>
-        <w:t>S,C</w:t>
-      </w:r>
-      <w:proofErr w:type="gramEnd"/>
-      <w:r>
-        <w:rPr>
-          <w:rFonts w:ascii="Times New Roman" w:hAnsi="Times New Roman" w:cs="Times New Roman"/>
-          <w:sz w:val="24"/>
-        </w:rPr>
-        <w:t>,X</w:t>
+        <w:t>Spectrum types: S,C,X</w:t>
       </w:r>
     </w:p>
     <w:p>
@@ -528,23 +398,7 @@
           <w:rFonts w:ascii="Times New Roman" w:hAnsi="Times New Roman" w:cs="Times New Roman"/>
           <w:sz w:val="24"/>
         </w:rPr>
-        <w:t xml:space="preserve">The database data1 has the following output fields SPK-ID, a (au), e, i (deg), node (deg), </w:t>
-      </w:r>
-      <w:proofErr w:type="spellStart"/>
-      <w:r>
-        <w:rPr>
-          <w:rFonts w:ascii="Times New Roman" w:hAnsi="Times New Roman" w:cs="Times New Roman"/>
-          <w:sz w:val="24"/>
-        </w:rPr>
-        <w:t>peri</w:t>
-      </w:r>
-      <w:proofErr w:type="spellEnd"/>
-      <w:r>
-        <w:rPr>
-          <w:rFonts w:ascii="Times New Roman" w:hAnsi="Times New Roman" w:cs="Times New Roman"/>
-          <w:sz w:val="24"/>
-        </w:rPr>
-        <w:t xml:space="preserve"> (deg), M (deg), </w:t>
+        <w:t xml:space="preserve">The database data1 has the following output fields SPK-ID, a (au), e, i (deg), node (deg), peri (deg), M (deg), </w:t>
       </w:r>
       <w:r>
         <w:rPr>
@@ -558,85 +412,149 @@
           <w:rFonts w:ascii="Times New Roman" w:hAnsi="Times New Roman" w:cs="Times New Roman"/>
           <w:sz w:val="24"/>
         </w:rPr>
-        <w:t xml:space="preserve">diameter (km), </w:t>
-      </w:r>
-      <w:proofErr w:type="spellStart"/>
-      <w:r>
-        <w:rPr>
-          <w:rFonts w:ascii="Times New Roman" w:hAnsi="Times New Roman" w:cs="Times New Roman"/>
-          <w:sz w:val="24"/>
-        </w:rPr>
-        <w:t>spect</w:t>
-      </w:r>
-      <w:proofErr w:type="spellEnd"/>
-      <w:r>
-        <w:rPr>
-          <w:rFonts w:ascii="Times New Roman" w:hAnsi="Times New Roman" w:cs="Times New Roman"/>
-          <w:sz w:val="24"/>
-        </w:rPr>
-        <w:t xml:space="preserve">. type (SMASSII), </w:t>
-      </w:r>
-    </w:p>
-    <w:p>
-      <w:pPr>
-        <w:jc w:val="both"/>
-        <w:rPr>
-          <w:rFonts w:ascii="Times New Roman" w:hAnsi="Times New Roman" w:cs="Times New Roman"/>
-          <w:sz w:val="24"/>
-        </w:rPr>
-      </w:pPr>
-      <w:r>
-        <w:rPr>
-          <w:rFonts w:ascii="Times New Roman" w:hAnsi="Times New Roman" w:cs="Times New Roman"/>
-          <w:sz w:val="24"/>
-        </w:rPr>
-        <w:t xml:space="preserve">Where a – semi-major axis, e – eccentricity, i – inclination given wrt to ecliptic plane, node – longitude of ascending node, </w:t>
-      </w:r>
-      <w:proofErr w:type="spellStart"/>
-      <w:r>
-        <w:rPr>
-          <w:rFonts w:ascii="Times New Roman" w:hAnsi="Times New Roman" w:cs="Times New Roman"/>
-          <w:sz w:val="24"/>
-        </w:rPr>
-        <w:t>peri</w:t>
-      </w:r>
-      <w:proofErr w:type="spellEnd"/>
-      <w:r>
-        <w:rPr>
-          <w:rFonts w:ascii="Times New Roman" w:hAnsi="Times New Roman" w:cs="Times New Roman"/>
-          <w:sz w:val="24"/>
-        </w:rPr>
-        <w:t xml:space="preserve"> – argument of perihelion, M – mean anomaly.</w:t>
-      </w:r>
-    </w:p>
-    <w:p>
-      <w:pPr>
-        <w:jc w:val="both"/>
-        <w:rPr>
-          <w:rFonts w:ascii="Times New Roman" w:hAnsi="Times New Roman" w:cs="Times New Roman"/>
-          <w:sz w:val="24"/>
-        </w:rPr>
-      </w:pPr>
-    </w:p>
-    <w:p>
-      <w:pPr>
-        <w:jc w:val="both"/>
-        <w:rPr>
-          <w:rFonts w:ascii="Times New Roman" w:hAnsi="Times New Roman" w:cs="Times New Roman"/>
-          <w:sz w:val="24"/>
-        </w:rPr>
-      </w:pPr>
-    </w:p>
-    <w:p>
-      <w:pPr>
-        <w:jc w:val="both"/>
-        <w:rPr>
-          <w:rFonts w:ascii="Times New Roman" w:hAnsi="Times New Roman" w:cs="Times New Roman"/>
-          <w:sz w:val="24"/>
-        </w:rPr>
-      </w:pPr>
+        <w:t xml:space="preserve">diameter (km), spect. type (SMASSII), </w:t>
+      </w:r>
+    </w:p>
+    <w:p>
+      <w:pPr>
+        <w:jc w:val="both"/>
+        <w:rPr>
+          <w:rFonts w:ascii="Times New Roman" w:hAnsi="Times New Roman" w:cs="Times New Roman"/>
+          <w:sz w:val="24"/>
+        </w:rPr>
+      </w:pPr>
+      <w:r>
+        <w:rPr>
+          <w:rFonts w:ascii="Times New Roman" w:hAnsi="Times New Roman" w:cs="Times New Roman"/>
+          <w:sz w:val="24"/>
+        </w:rPr>
+        <w:t>Where a – semi-major axis, e – eccentricity, i – inclination given wrt to ecliptic plane, node – longitude of ascending node, peri – argument of perihelion, M – mean anomaly.</w:t>
+      </w:r>
+    </w:p>
+    <w:p>
+      <w:pPr>
+        <w:jc w:val="both"/>
+        <w:rPr>
+          <w:rFonts w:ascii="Times New Roman" w:hAnsi="Times New Roman" w:cs="Times New Roman"/>
+          <w:sz w:val="24"/>
+        </w:rPr>
+      </w:pPr>
+    </w:p>
+    <w:p>
+      <w:pPr>
+        <w:jc w:val="both"/>
+        <w:rPr>
+          <w:rFonts w:ascii="Times New Roman" w:hAnsi="Times New Roman" w:cs="Times New Roman"/>
+          <w:sz w:val="24"/>
+        </w:rPr>
+      </w:pPr>
+    </w:p>
+    <w:p>
+      <w:pPr>
+        <w:jc w:val="both"/>
+        <w:rPr>
+          <w:rFonts w:ascii="Times New Roman" w:hAnsi="Times New Roman" w:cs="Times New Roman"/>
+          <w:sz w:val="24"/>
+        </w:rPr>
+      </w:pPr>
+      <w:r>
+        <w:rPr>
+          <w:rFonts w:ascii="Times New Roman" w:hAnsi="Times New Roman" w:cs="Times New Roman"/>
+          <w:sz w:val="24"/>
+        </w:rPr>
+        <w:lastRenderedPageBreak/>
+        <w:t>Data_metallic_asteroids</w:t>
+      </w:r>
+      <w:r>
+        <w:rPr>
+          <w:rFonts w:ascii="Times New Roman" w:hAnsi="Times New Roman" w:cs="Times New Roman"/>
+          <w:sz w:val="24"/>
+        </w:rPr>
+        <w:br/>
+      </w:r>
+      <w:r>
+        <w:rPr>
+          <w:noProof/>
+        </w:rPr>
+        <w:drawing>
+          <wp:inline distT="0" distB="0" distL="0" distR="0" wp14:anchorId="461BD9A2" wp14:editId="63245360">
+            <wp:extent cx="3457575" cy="3038475"/>
+            <wp:effectExtent l="0" t="0" r="9525" b="9525"/>
+            <wp:docPr id="1" name="Picture 1"/>
+            <wp:cNvGraphicFramePr>
+              <a:graphicFrameLocks xmlns:a="http://schemas.openxmlformats.org/drawingml/2006/main" noChangeAspect="1"/>
+            </wp:cNvGraphicFramePr>
+            <a:graphic xmlns:a="http://schemas.openxmlformats.org/drawingml/2006/main">
+              <a:graphicData uri="http://schemas.openxmlformats.org/drawingml/2006/picture">
+                <pic:pic xmlns:pic="http://schemas.openxmlformats.org/drawingml/2006/picture">
+                  <pic:nvPicPr>
+                    <pic:cNvPr id="1" name=""/>
+                    <pic:cNvPicPr/>
+                  </pic:nvPicPr>
+                  <pic:blipFill rotWithShape="1">
+                    <a:blip r:embed="rId7"/>
+                    <a:srcRect l="21674" t="7707" r="22129" b="4496"/>
+                    <a:stretch/>
+                  </pic:blipFill>
+                  <pic:spPr bwMode="auto">
+                    <a:xfrm>
+                      <a:off x="0" y="0"/>
+                      <a:ext cx="3457575" cy="3038475"/>
+                    </a:xfrm>
+                    <a:prstGeom prst="rect">
+                      <a:avLst/>
+                    </a:prstGeom>
+                    <a:ln>
+                      <a:noFill/>
+                    </a:ln>
+                    <a:extLst>
+                      <a:ext uri="{53640926-AAD7-44D8-BBD7-CCE9431645EC}">
+                        <a14:shadowObscured xmlns:a14="http://schemas.microsoft.com/office/drawing/2010/main"/>
+                      </a:ext>
+                    </a:extLst>
+                  </pic:spPr>
+                </pic:pic>
+              </a:graphicData>
+            </a:graphic>
+          </wp:inline>
+        </w:drawing>
+      </w:r>
+    </w:p>
+    <w:p>
+      <w:pPr>
+        <w:jc w:val="both"/>
+        <w:rPr>
+          <w:rFonts w:ascii="Times New Roman" w:hAnsi="Times New Roman" w:cs="Times New Roman"/>
+          <w:sz w:val="24"/>
+        </w:rPr>
+      </w:pPr>
+      <w:r>
+        <w:rPr>
+          <w:rFonts w:ascii="Times New Roman" w:hAnsi="Times New Roman" w:cs="Times New Roman"/>
+          <w:sz w:val="24"/>
+        </w:rPr>
+        <w:t>249 asteroids satisfying reqs on sp type and diameters</w:t>
+      </w:r>
       <w:bookmarkStart w:id="0" w:name="_GoBack"/>
       <w:bookmarkEnd w:id="0"/>
+    </w:p>
+    <w:p>
+      <w:pPr>
+        <w:jc w:val="both"/>
+        <w:rPr>
+          <w:rFonts w:ascii="Times New Roman" w:hAnsi="Times New Roman" w:cs="Times New Roman"/>
+          <w:sz w:val="24"/>
+        </w:rPr>
+      </w:pPr>
+    </w:p>
+    <w:p>
+      <w:pPr>
+        <w:jc w:val="both"/>
+        <w:rPr>
+          <w:rFonts w:ascii="Times New Roman" w:hAnsi="Times New Roman" w:cs="Times New Roman"/>
+          <w:sz w:val="24"/>
+        </w:rPr>
+      </w:pPr>
     </w:p>
     <w:sectPr>
       <w:pgSz w:w="12240" w:h="15840"/>

</xml_diff>